<commit_message>
Projeto de um mini-game finalizado!
</commit_message>
<xml_diff>
--- a/Mini game com Arduino/10 - Montagem do Game na case com Arduino PRO Mini/Materiais para o projeto/Lista de materiais para confecção.docx
+++ b/Mini game com Arduino/10 - Montagem do Game na case com Arduino PRO Mini/Materiais para o projeto/Lista de materiais para confecção.docx
@@ -140,7 +140,10 @@
           </w:tcPr>
           <w:p>
             <w:r>
-              <w:t>1x</w:t>
+              <w:t>2</w:t>
+            </w:r>
+            <w:r>
+              <w:t>x</w:t>
             </w:r>
           </w:p>
         </w:tc>
@@ -177,7 +180,13 @@
               <w:cnfStyle w:val="000000000000" w:firstRow="0" w:lastRow="0" w:firstColumn="0" w:lastColumn="0" w:oddVBand="0" w:evenVBand="0" w:oddHBand="0" w:evenHBand="0" w:firstRowFirstColumn="0" w:firstRowLastColumn="0" w:lastRowFirstColumn="0" w:lastRowLastColumn="0"/>
             </w:pPr>
             <w:r>
-              <w:t>R$ 22,00</w:t>
+              <w:t xml:space="preserve">R$ </w:t>
+            </w:r>
+            <w:r>
+              <w:t>44</w:t>
+            </w:r>
+            <w:r>
+              <w:t>,00</w:t>
             </w:r>
           </w:p>
         </w:tc>
@@ -256,10 +265,7 @@
               <w:cnfStyle w:val="000000000000" w:firstRow="0" w:lastRow="0" w:firstColumn="0" w:lastColumn="0" w:oddVBand="0" w:evenVBand="0" w:oddHBand="0" w:evenHBand="0" w:firstRowFirstColumn="0" w:firstRowLastColumn="0" w:lastRowFirstColumn="0" w:lastRowLastColumn="0"/>
             </w:pPr>
             <w:r>
-              <w:t>Knob para p</w:t>
-            </w:r>
-            <w:r>
-              <w:t>otenciômetro</w:t>
+              <w:t>Knob para potenciômetro</w:t>
             </w:r>
           </w:p>
         </w:tc>
@@ -475,10 +481,14 @@
           </w:tcPr>
           <w:p>
             <w:pPr>
+              <w:jc w:val="center"/>
               <w:cnfStyle w:val="000000000000" w:firstRow="0" w:lastRow="0" w:firstColumn="0" w:lastColumn="0" w:oddVBand="0" w:evenVBand="0" w:oddHBand="0" w:evenHBand="0" w:firstRowFirstColumn="0" w:firstRowLastColumn="0" w:lastRowFirstColumn="0" w:lastRowLastColumn="0"/>
             </w:pPr>
             <w:r>
-              <w:t>Na impressora do Bianôr</w:t>
+              <w:t xml:space="preserve">Na impressora </w:t>
+            </w:r>
+            <w:r>
+              <w:t>3D</w:t>
             </w:r>
           </w:p>
         </w:tc>
@@ -498,504 +508,6 @@
       </w:tr>
     </w:tbl>
     <w:p/>
-    <w:tbl>
-      <w:tblPr>
-        <w:tblStyle w:val="TabeladeGrade5Escura-nfase5"/>
-        <w:tblW w:w="0" w:type="auto"/>
-        <w:tblLook w:val="04A0" w:firstRow="1" w:lastRow="0" w:firstColumn="1" w:lastColumn="0" w:noHBand="0" w:noVBand="1"/>
-      </w:tblPr>
-      <w:tblGrid>
-        <w:gridCol w:w="847"/>
-        <w:gridCol w:w="3259"/>
-        <w:gridCol w:w="2552"/>
-        <w:gridCol w:w="1836"/>
-      </w:tblGrid>
-      <w:tr>
-        <w:trPr>
-          <w:cnfStyle w:val="100000000000" w:firstRow="1" w:lastRow="0" w:firstColumn="0" w:lastColumn="0" w:oddVBand="0" w:evenVBand="0" w:oddHBand="0" w:evenHBand="0" w:firstRowFirstColumn="0" w:firstRowLastColumn="0" w:lastRowFirstColumn="0" w:lastRowLastColumn="0"/>
-        </w:trPr>
-        <w:tc>
-          <w:tcPr>
-            <w:cnfStyle w:val="001000000000" w:firstRow="0" w:lastRow="0" w:firstColumn="1" w:lastColumn="0" w:oddVBand="0" w:evenVBand="0" w:oddHBand="0" w:evenHBand="0" w:firstRowFirstColumn="0" w:firstRowLastColumn="0" w:lastRowFirstColumn="0" w:lastRowLastColumn="0"/>
-            <w:tcW w:w="847" w:type="dxa"/>
-          </w:tcPr>
-          <w:p>
-            <w:pPr>
-              <w:jc w:val="center"/>
-            </w:pPr>
-            <w:r>
-              <w:t>Quant.</w:t>
-            </w:r>
-          </w:p>
-        </w:tc>
-        <w:tc>
-          <w:tcPr>
-            <w:tcW w:w="3259" w:type="dxa"/>
-          </w:tcPr>
-          <w:p>
-            <w:pPr>
-              <w:jc w:val="center"/>
-              <w:cnfStyle w:val="100000000000" w:firstRow="1" w:lastRow="0" w:firstColumn="0" w:lastColumn="0" w:oddVBand="0" w:evenVBand="0" w:oddHBand="0" w:evenHBand="0" w:firstRowFirstColumn="0" w:firstRowLastColumn="0" w:lastRowFirstColumn="0" w:lastRowLastColumn="0"/>
-            </w:pPr>
-            <w:r>
-              <w:t>Componentes eletrônicos</w:t>
-            </w:r>
-          </w:p>
-        </w:tc>
-        <w:tc>
-          <w:tcPr>
-            <w:tcW w:w="2552" w:type="dxa"/>
-          </w:tcPr>
-          <w:p>
-            <w:pPr>
-              <w:jc w:val="center"/>
-              <w:cnfStyle w:val="100000000000" w:firstRow="1" w:lastRow="0" w:firstColumn="0" w:lastColumn="0" w:oddVBand="0" w:evenVBand="0" w:oddHBand="0" w:evenHBand="0" w:firstRowFirstColumn="0" w:firstRowLastColumn="0" w:lastRowFirstColumn="0" w:lastRowLastColumn="0"/>
-            </w:pPr>
-            <w:r>
-              <w:t>Loja</w:t>
-            </w:r>
-          </w:p>
-        </w:tc>
-        <w:tc>
-          <w:tcPr>
-            <w:tcW w:w="1836" w:type="dxa"/>
-          </w:tcPr>
-          <w:p>
-            <w:pPr>
-              <w:jc w:val="center"/>
-              <w:cnfStyle w:val="100000000000" w:firstRow="1" w:lastRow="0" w:firstColumn="0" w:lastColumn="0" w:oddVBand="0" w:evenVBand="0" w:oddHBand="0" w:evenHBand="0" w:firstRowFirstColumn="0" w:firstRowLastColumn="0" w:lastRowFirstColumn="0" w:lastRowLastColumn="0"/>
-            </w:pPr>
-            <w:r>
-              <w:t>Preço</w:t>
-            </w:r>
-          </w:p>
-        </w:tc>
-      </w:tr>
-      <w:tr>
-        <w:trPr>
-          <w:cnfStyle w:val="000000100000" w:firstRow="0" w:lastRow="0" w:firstColumn="0" w:lastColumn="0" w:oddVBand="0" w:evenVBand="0" w:oddHBand="1" w:evenHBand="0" w:firstRowFirstColumn="0" w:firstRowLastColumn="0" w:lastRowFirstColumn="0" w:lastRowLastColumn="0"/>
-        </w:trPr>
-        <w:tc>
-          <w:tcPr>
-            <w:cnfStyle w:val="001000000000" w:firstRow="0" w:lastRow="0" w:firstColumn="1" w:lastColumn="0" w:oddVBand="0" w:evenVBand="0" w:oddHBand="0" w:evenHBand="0" w:firstRowFirstColumn="0" w:firstRowLastColumn="0" w:lastRowFirstColumn="0" w:lastRowLastColumn="0"/>
-            <w:tcW w:w="847" w:type="dxa"/>
-          </w:tcPr>
-          <w:p>
-            <w:r>
-              <w:t>1x</w:t>
-            </w:r>
-          </w:p>
-        </w:tc>
-        <w:tc>
-          <w:tcPr>
-            <w:tcW w:w="3259" w:type="dxa"/>
-          </w:tcPr>
-          <w:p>
-            <w:pPr>
-              <w:cnfStyle w:val="000000100000" w:firstRow="0" w:lastRow="0" w:firstColumn="0" w:lastColumn="0" w:oddVBand="0" w:evenVBand="0" w:oddHBand="1" w:evenHBand="0" w:firstRowFirstColumn="0" w:firstRowLastColumn="0" w:lastRowFirstColumn="0" w:lastRowLastColumn="0"/>
-            </w:pPr>
-            <w:r>
-              <w:t>Arduino Pro Mini</w:t>
-            </w:r>
-          </w:p>
-        </w:tc>
-        <w:tc>
-          <w:tcPr>
-            <w:tcW w:w="2552" w:type="dxa"/>
-            <w:vMerge w:val="restart"/>
-          </w:tcPr>
-          <w:p>
-            <w:pPr>
-              <w:jc w:val="center"/>
-              <w:cnfStyle w:val="000000100000" w:firstRow="0" w:lastRow="0" w:firstColumn="0" w:lastColumn="0" w:oddVBand="0" w:evenVBand="0" w:oddHBand="1" w:evenHBand="0" w:firstRowFirstColumn="0" w:firstRowLastColumn="0" w:lastRowFirstColumn="0" w:lastRowLastColumn="0"/>
-            </w:pPr>
-            <w:r>
-              <w:t>Imagine Eletrônica</w:t>
-            </w:r>
-          </w:p>
-        </w:tc>
-        <w:tc>
-          <w:tcPr>
-            <w:tcW w:w="1836" w:type="dxa"/>
-          </w:tcPr>
-          <w:p>
-            <w:pPr>
-              <w:cnfStyle w:val="000000100000" w:firstRow="0" w:lastRow="0" w:firstColumn="0" w:lastColumn="0" w:oddVBand="0" w:evenVBand="0" w:oddHBand="1" w:evenHBand="0" w:firstRowFirstColumn="0" w:firstRowLastColumn="0" w:lastRowFirstColumn="0" w:lastRowLastColumn="0"/>
-            </w:pPr>
-            <w:r>
-              <w:t>R$ 22,50</w:t>
-            </w:r>
-          </w:p>
-        </w:tc>
-      </w:tr>
-      <w:tr>
-        <w:tc>
-          <w:tcPr>
-            <w:cnfStyle w:val="001000000000" w:firstRow="0" w:lastRow="0" w:firstColumn="1" w:lastColumn="0" w:oddVBand="0" w:evenVBand="0" w:oddHBand="0" w:evenHBand="0" w:firstRowFirstColumn="0" w:firstRowLastColumn="0" w:lastRowFirstColumn="0" w:lastRowLastColumn="0"/>
-            <w:tcW w:w="847" w:type="dxa"/>
-          </w:tcPr>
-          <w:p>
-            <w:r>
-              <w:t>1x</w:t>
-            </w:r>
-          </w:p>
-        </w:tc>
-        <w:tc>
-          <w:tcPr>
-            <w:tcW w:w="3259" w:type="dxa"/>
-          </w:tcPr>
-          <w:p>
-            <w:pPr>
-              <w:cnfStyle w:val="000000000000" w:firstRow="0" w:lastRow="0" w:firstColumn="0" w:lastColumn="0" w:oddVBand="0" w:evenVBand="0" w:oddHBand="0" w:evenHBand="0" w:firstRowFirstColumn="0" w:firstRowLastColumn="0" w:lastRowFirstColumn="0" w:lastRowLastColumn="0"/>
-            </w:pPr>
-            <w:r>
-              <w:t>Módulo Matriz de LED 8x8</w:t>
-            </w:r>
-          </w:p>
-        </w:tc>
-        <w:tc>
-          <w:tcPr>
-            <w:tcW w:w="2552" w:type="dxa"/>
-            <w:vMerge/>
-          </w:tcPr>
-          <w:p>
-            <w:pPr>
-              <w:cnfStyle w:val="000000000000" w:firstRow="0" w:lastRow="0" w:firstColumn="0" w:lastColumn="0" w:oddVBand="0" w:evenVBand="0" w:oddHBand="0" w:evenHBand="0" w:firstRowFirstColumn="0" w:firstRowLastColumn="0" w:lastRowFirstColumn="0" w:lastRowLastColumn="0"/>
-            </w:pPr>
-          </w:p>
-        </w:tc>
-        <w:tc>
-          <w:tcPr>
-            <w:tcW w:w="1836" w:type="dxa"/>
-          </w:tcPr>
-          <w:p>
-            <w:pPr>
-              <w:cnfStyle w:val="000000000000" w:firstRow="0" w:lastRow="0" w:firstColumn="0" w:lastColumn="0" w:oddVBand="0" w:evenVBand="0" w:oddHBand="0" w:evenHBand="0" w:firstRowFirstColumn="0" w:firstRowLastColumn="0" w:lastRowFirstColumn="0" w:lastRowLastColumn="0"/>
-            </w:pPr>
-            <w:r>
-              <w:t>R$ 22,00</w:t>
-            </w:r>
-          </w:p>
-        </w:tc>
-      </w:tr>
-      <w:tr>
-        <w:trPr>
-          <w:cnfStyle w:val="000000100000" w:firstRow="0" w:lastRow="0" w:firstColumn="0" w:lastColumn="0" w:oddVBand="0" w:evenVBand="0" w:oddHBand="1" w:evenHBand="0" w:firstRowFirstColumn="0" w:firstRowLastColumn="0" w:lastRowFirstColumn="0" w:lastRowLastColumn="0"/>
-        </w:trPr>
-        <w:tc>
-          <w:tcPr>
-            <w:cnfStyle w:val="001000000000" w:firstRow="0" w:lastRow="0" w:firstColumn="1" w:lastColumn="0" w:oddVBand="0" w:evenVBand="0" w:oddHBand="0" w:evenHBand="0" w:firstRowFirstColumn="0" w:firstRowLastColumn="0" w:lastRowFirstColumn="0" w:lastRowLastColumn="0"/>
-            <w:tcW w:w="847" w:type="dxa"/>
-          </w:tcPr>
-          <w:p>
-            <w:r>
-              <w:t>1x</w:t>
-            </w:r>
-          </w:p>
-        </w:tc>
-        <w:tc>
-          <w:tcPr>
-            <w:tcW w:w="3259" w:type="dxa"/>
-          </w:tcPr>
-          <w:p>
-            <w:pPr>
-              <w:cnfStyle w:val="000000100000" w:firstRow="0" w:lastRow="0" w:firstColumn="0" w:lastColumn="0" w:oddVBand="0" w:evenVBand="0" w:oddHBand="1" w:evenHBand="0" w:firstRowFirstColumn="0" w:firstRowLastColumn="0" w:lastRowFirstColumn="0" w:lastRowLastColumn="0"/>
-            </w:pPr>
-            <w:r>
-              <w:t>Controle Ps2 SONY</w:t>
-            </w:r>
-          </w:p>
-        </w:tc>
-        <w:tc>
-          <w:tcPr>
-            <w:tcW w:w="2552" w:type="dxa"/>
-            <w:vMerge/>
-          </w:tcPr>
-          <w:p>
-            <w:pPr>
-              <w:cnfStyle w:val="000000100000" w:firstRow="0" w:lastRow="0" w:firstColumn="0" w:lastColumn="0" w:oddVBand="0" w:evenVBand="0" w:oddHBand="1" w:evenHBand="0" w:firstRowFirstColumn="0" w:firstRowLastColumn="0" w:lastRowFirstColumn="0" w:lastRowLastColumn="0"/>
-            </w:pPr>
-          </w:p>
-        </w:tc>
-        <w:tc>
-          <w:tcPr>
-            <w:tcW w:w="1836" w:type="dxa"/>
-          </w:tcPr>
-          <w:p>
-            <w:pPr>
-              <w:cnfStyle w:val="000000100000" w:firstRow="0" w:lastRow="0" w:firstColumn="0" w:lastColumn="0" w:oddVBand="0" w:evenVBand="0" w:oddHBand="1" w:evenHBand="0" w:firstRowFirstColumn="0" w:firstRowLastColumn="0" w:lastRowFirstColumn="0" w:lastRowLastColumn="0"/>
-            </w:pPr>
-            <w:r>
-              <w:t xml:space="preserve">R$ </w:t>
-            </w:r>
-            <w:r>
-              <w:t>35,00</w:t>
-            </w:r>
-          </w:p>
-        </w:tc>
-      </w:tr>
-      <w:tr>
-        <w:tc>
-          <w:tcPr>
-            <w:cnfStyle w:val="001000000000" w:firstRow="0" w:lastRow="0" w:firstColumn="1" w:lastColumn="0" w:oddVBand="0" w:evenVBand="0" w:oddHBand="0" w:evenHBand="0" w:firstRowFirstColumn="0" w:firstRowLastColumn="0" w:lastRowFirstColumn="0" w:lastRowLastColumn="0"/>
-            <w:tcW w:w="847" w:type="dxa"/>
-          </w:tcPr>
-          <w:p>
-            <w:r>
-              <w:t>3</w:t>
-            </w:r>
-            <w:r>
-              <w:t>x</w:t>
-            </w:r>
-          </w:p>
-        </w:tc>
-        <w:tc>
-          <w:tcPr>
-            <w:tcW w:w="3259" w:type="dxa"/>
-          </w:tcPr>
-          <w:p>
-            <w:pPr>
-              <w:cnfStyle w:val="000000000000" w:firstRow="0" w:lastRow="0" w:firstColumn="0" w:lastColumn="0" w:oddVBand="0" w:evenVBand="0" w:oddHBand="0" w:evenHBand="0" w:firstRowFirstColumn="0" w:firstRowLastColumn="0" w:lastRowFirstColumn="0" w:lastRowLastColumn="0"/>
-            </w:pPr>
-            <w:r>
-              <w:t>Pilhas AAA</w:t>
-            </w:r>
-          </w:p>
-        </w:tc>
-        <w:tc>
-          <w:tcPr>
-            <w:tcW w:w="2552" w:type="dxa"/>
-            <w:vMerge/>
-          </w:tcPr>
-          <w:p>
-            <w:pPr>
-              <w:cnfStyle w:val="000000000000" w:firstRow="0" w:lastRow="0" w:firstColumn="0" w:lastColumn="0" w:oddVBand="0" w:evenVBand="0" w:oddHBand="0" w:evenHBand="0" w:firstRowFirstColumn="0" w:firstRowLastColumn="0" w:lastRowFirstColumn="0" w:lastRowLastColumn="0"/>
-            </w:pPr>
-          </w:p>
-        </w:tc>
-        <w:tc>
-          <w:tcPr>
-            <w:tcW w:w="1836" w:type="dxa"/>
-          </w:tcPr>
-          <w:p>
-            <w:pPr>
-              <w:cnfStyle w:val="000000000000" w:firstRow="0" w:lastRow="0" w:firstColumn="0" w:lastColumn="0" w:oddVBand="0" w:evenVBand="0" w:oddHBand="0" w:evenHBand="0" w:firstRowFirstColumn="0" w:firstRowLastColumn="0" w:lastRowFirstColumn="0" w:lastRowLastColumn="0"/>
-            </w:pPr>
-            <w:r>
-              <w:t>x-x-x</w:t>
-            </w:r>
-          </w:p>
-        </w:tc>
-      </w:tr>
-      <w:tr>
-        <w:trPr>
-          <w:cnfStyle w:val="000000100000" w:firstRow="0" w:lastRow="0" w:firstColumn="0" w:lastColumn="0" w:oddVBand="0" w:evenVBand="0" w:oddHBand="1" w:evenHBand="0" w:firstRowFirstColumn="0" w:firstRowLastColumn="0" w:lastRowFirstColumn="0" w:lastRowLastColumn="0"/>
-        </w:trPr>
-        <w:tc>
-          <w:tcPr>
-            <w:cnfStyle w:val="001000000000" w:firstRow="0" w:lastRow="0" w:firstColumn="1" w:lastColumn="0" w:oddVBand="0" w:evenVBand="0" w:oddHBand="0" w:evenHBand="0" w:firstRowFirstColumn="0" w:firstRowLastColumn="0" w:lastRowFirstColumn="0" w:lastRowLastColumn="0"/>
-            <w:tcW w:w="847" w:type="dxa"/>
-          </w:tcPr>
-          <w:p>
-            <w:r>
-              <w:t>1x</w:t>
-            </w:r>
-          </w:p>
-        </w:tc>
-        <w:tc>
-          <w:tcPr>
-            <w:tcW w:w="3259" w:type="dxa"/>
-          </w:tcPr>
-          <w:p>
-            <w:pPr>
-              <w:cnfStyle w:val="000000100000" w:firstRow="0" w:lastRow="0" w:firstColumn="0" w:lastColumn="0" w:oddVBand="0" w:evenVBand="0" w:oddHBand="1" w:evenHBand="0" w:firstRowFirstColumn="0" w:firstRowLastColumn="0" w:lastRowFirstColumn="0" w:lastRowLastColumn="0"/>
-            </w:pPr>
-            <w:r>
-              <w:t>Suporte para 4 pilhas AA</w:t>
-            </w:r>
-          </w:p>
-        </w:tc>
-        <w:tc>
-          <w:tcPr>
-            <w:tcW w:w="2552" w:type="dxa"/>
-            <w:vMerge/>
-          </w:tcPr>
-          <w:p>
-            <w:pPr>
-              <w:cnfStyle w:val="000000100000" w:firstRow="0" w:lastRow="0" w:firstColumn="0" w:lastColumn="0" w:oddVBand="0" w:evenVBand="0" w:oddHBand="1" w:evenHBand="0" w:firstRowFirstColumn="0" w:firstRowLastColumn="0" w:lastRowFirstColumn="0" w:lastRowLastColumn="0"/>
-            </w:pPr>
-          </w:p>
-        </w:tc>
-        <w:tc>
-          <w:tcPr>
-            <w:tcW w:w="1836" w:type="dxa"/>
-          </w:tcPr>
-          <w:p>
-            <w:pPr>
-              <w:cnfStyle w:val="000000100000" w:firstRow="0" w:lastRow="0" w:firstColumn="0" w:lastColumn="0" w:oddVBand="0" w:evenVBand="0" w:oddHBand="1" w:evenHBand="0" w:firstRowFirstColumn="0" w:firstRowLastColumn="0" w:lastRowFirstColumn="0" w:lastRowLastColumn="0"/>
-            </w:pPr>
-            <w:r>
-              <w:t>R$ 3,90</w:t>
-            </w:r>
-          </w:p>
-        </w:tc>
-      </w:tr>
-      <w:tr>
-        <w:tc>
-          <w:tcPr>
-            <w:cnfStyle w:val="001000000000" w:firstRow="0" w:lastRow="0" w:firstColumn="1" w:lastColumn="0" w:oddVBand="0" w:evenVBand="0" w:oddHBand="0" w:evenHBand="0" w:firstRowFirstColumn="0" w:firstRowLastColumn="0" w:lastRowFirstColumn="0" w:lastRowLastColumn="0"/>
-            <w:tcW w:w="847" w:type="dxa"/>
-          </w:tcPr>
-          <w:p>
-            <w:r>
-              <w:t>4x</w:t>
-            </w:r>
-          </w:p>
-        </w:tc>
-        <w:tc>
-          <w:tcPr>
-            <w:tcW w:w="3259" w:type="dxa"/>
-          </w:tcPr>
-          <w:p>
-            <w:pPr>
-              <w:cnfStyle w:val="000000000000" w:firstRow="0" w:lastRow="0" w:firstColumn="0" w:lastColumn="0" w:oddVBand="0" w:evenVBand="0" w:oddHBand="0" w:evenHBand="0" w:firstRowFirstColumn="0" w:firstRowLastColumn="0" w:lastRowFirstColumn="0" w:lastRowLastColumn="0"/>
-            </w:pPr>
-            <w:r>
-              <w:t>Pilhas AA</w:t>
-            </w:r>
-          </w:p>
-        </w:tc>
-        <w:tc>
-          <w:tcPr>
-            <w:tcW w:w="2552" w:type="dxa"/>
-            <w:vMerge/>
-          </w:tcPr>
-          <w:p>
-            <w:pPr>
-              <w:cnfStyle w:val="000000000000" w:firstRow="0" w:lastRow="0" w:firstColumn="0" w:lastColumn="0" w:oddVBand="0" w:evenVBand="0" w:oddHBand="0" w:evenHBand="0" w:firstRowFirstColumn="0" w:firstRowLastColumn="0" w:lastRowFirstColumn="0" w:lastRowLastColumn="0"/>
-            </w:pPr>
-          </w:p>
-        </w:tc>
-        <w:tc>
-          <w:tcPr>
-            <w:tcW w:w="1836" w:type="dxa"/>
-          </w:tcPr>
-          <w:p>
-            <w:pPr>
-              <w:cnfStyle w:val="000000000000" w:firstRow="0" w:lastRow="0" w:firstColumn="0" w:lastColumn="0" w:oddVBand="0" w:evenVBand="0" w:oddHBand="0" w:evenHBand="0" w:firstRowFirstColumn="0" w:firstRowLastColumn="0" w:lastRowFirstColumn="0" w:lastRowLastColumn="0"/>
-            </w:pPr>
-            <w:r>
-              <w:t>x-x-x</w:t>
-            </w:r>
-          </w:p>
-        </w:tc>
-      </w:tr>
-      <w:tr>
-        <w:trPr>
-          <w:cnfStyle w:val="000000100000" w:firstRow="0" w:lastRow="0" w:firstColumn="0" w:lastColumn="0" w:oddVBand="0" w:evenVBand="0" w:oddHBand="1" w:evenHBand="0" w:firstRowFirstColumn="0" w:firstRowLastColumn="0" w:lastRowFirstColumn="0" w:lastRowLastColumn="0"/>
-        </w:trPr>
-        <w:tc>
-          <w:tcPr>
-            <w:cnfStyle w:val="001000000000" w:firstRow="0" w:lastRow="0" w:firstColumn="1" w:lastColumn="0" w:oddVBand="0" w:evenVBand="0" w:oddHBand="0" w:evenHBand="0" w:firstRowFirstColumn="0" w:firstRowLastColumn="0" w:lastRowFirstColumn="0" w:lastRowLastColumn="0"/>
-            <w:tcW w:w="847" w:type="dxa"/>
-          </w:tcPr>
-          <w:p>
-            <w:r>
-              <w:t>1x</w:t>
-            </w:r>
-          </w:p>
-        </w:tc>
-        <w:tc>
-          <w:tcPr>
-            <w:tcW w:w="3259" w:type="dxa"/>
-          </w:tcPr>
-          <w:p>
-            <w:pPr>
-              <w:cnfStyle w:val="000000100000" w:firstRow="0" w:lastRow="0" w:firstColumn="0" w:lastColumn="0" w:oddVBand="0" w:evenVBand="0" w:oddHBand="1" w:evenHBand="0" w:firstRowFirstColumn="0" w:firstRowLastColumn="0" w:lastRowFirstColumn="0" w:lastRowLastColumn="0"/>
-            </w:pPr>
-            <w:r>
-              <w:t>Chave gangorra 2 terminais</w:t>
-            </w:r>
-          </w:p>
-        </w:tc>
-        <w:tc>
-          <w:tcPr>
-            <w:tcW w:w="2552" w:type="dxa"/>
-            <w:vMerge/>
-          </w:tcPr>
-          <w:p>
-            <w:pPr>
-              <w:cnfStyle w:val="000000100000" w:firstRow="0" w:lastRow="0" w:firstColumn="0" w:lastColumn="0" w:oddVBand="0" w:evenVBand="0" w:oddHBand="1" w:evenHBand="0" w:firstRowFirstColumn="0" w:firstRowLastColumn="0" w:lastRowFirstColumn="0" w:lastRowLastColumn="0"/>
-            </w:pPr>
-          </w:p>
-        </w:tc>
-        <w:tc>
-          <w:tcPr>
-            <w:tcW w:w="1836" w:type="dxa"/>
-          </w:tcPr>
-          <w:p>
-            <w:pPr>
-              <w:cnfStyle w:val="000000100000" w:firstRow="0" w:lastRow="0" w:firstColumn="0" w:lastColumn="0" w:oddVBand="0" w:evenVBand="0" w:oddHBand="1" w:evenHBand="0" w:firstRowFirstColumn="0" w:firstRowLastColumn="0" w:lastRowFirstColumn="0" w:lastRowLastColumn="0"/>
-            </w:pPr>
-            <w:r>
-              <w:t>R$ 1,20</w:t>
-            </w:r>
-          </w:p>
-        </w:tc>
-      </w:tr>
-      <w:tr>
-        <w:tc>
-          <w:tcPr>
-            <w:cnfStyle w:val="001000000000" w:firstRow="0" w:lastRow="0" w:firstColumn="1" w:lastColumn="0" w:oddVBand="0" w:evenVBand="0" w:oddHBand="0" w:evenHBand="0" w:firstRowFirstColumn="0" w:firstRowLastColumn="0" w:lastRowFirstColumn="0" w:lastRowLastColumn="0"/>
-            <w:tcW w:w="847" w:type="dxa"/>
-          </w:tcPr>
-          <w:p>
-            <w:r>
-              <w:t>1x</w:t>
-            </w:r>
-          </w:p>
-        </w:tc>
-        <w:tc>
-          <w:tcPr>
-            <w:tcW w:w="3259" w:type="dxa"/>
-          </w:tcPr>
-          <w:p>
-            <w:pPr>
-              <w:cnfStyle w:val="000000000000" w:firstRow="0" w:lastRow="0" w:firstColumn="0" w:lastColumn="0" w:oddVBand="0" w:evenVBand="0" w:oddHBand="0" w:evenHBand="0" w:firstRowFirstColumn="0" w:firstRowLastColumn="0" w:lastRowFirstColumn="0" w:lastRowLastColumn="0"/>
-            </w:pPr>
-            <w:r>
-              <w:t>Fazer o suporte na impressora 3D</w:t>
-            </w:r>
-          </w:p>
-        </w:tc>
-        <w:tc>
-          <w:tcPr>
-            <w:tcW w:w="2552" w:type="dxa"/>
-          </w:tcPr>
-          <w:p>
-            <w:pPr>
-              <w:cnfStyle w:val="000000000000" w:firstRow="0" w:lastRow="0" w:firstColumn="0" w:lastColumn="0" w:oddVBand="0" w:evenVBand="0" w:oddHBand="0" w:evenHBand="0" w:firstRowFirstColumn="0" w:firstRowLastColumn="0" w:lastRowFirstColumn="0" w:lastRowLastColumn="0"/>
-            </w:pPr>
-            <w:r>
-              <w:t>Na impressora do Bianôr</w:t>
-            </w:r>
-          </w:p>
-        </w:tc>
-        <w:tc>
-          <w:tcPr>
-            <w:tcW w:w="1836" w:type="dxa"/>
-          </w:tcPr>
-          <w:p>
-            <w:pPr>
-              <w:cnfStyle w:val="000000000000" w:firstRow="0" w:lastRow="0" w:firstColumn="0" w:lastColumn="0" w:oddVBand="0" w:evenVBand="0" w:oddHBand="0" w:evenHBand="0" w:firstRowFirstColumn="0" w:firstRowLastColumn="0" w:lastRowFirstColumn="0" w:lastRowLastColumn="0"/>
-            </w:pPr>
-            <w:r>
-              <w:t>x-x-x</w:t>
-            </w:r>
-          </w:p>
-        </w:tc>
-      </w:tr>
-    </w:tbl>
     <w:p/>
     <w:sectPr>
       <w:pgSz w:w="11906" w:h="16838"/>

</xml_diff>